<commit_message>
clean up, fix email preview not working
</commit_message>
<xml_diff>
--- a/Webapp/wwwroot/MailTemplateFiles/ReceiveTemplate.docx
+++ b/Webapp/wwwroot/MailTemplateFiles/ReceiveTemplate.docx
@@ -35,14 +35,6 @@
           <w:u w:val="single"/>
         </w:rPr>
         <w:fldChar w:fldCharType="separate"/>
-      </w:r>
-      <w:r>
-        <w:rPr>
-          <w:b w:val="1"/>
-          <w:sz w:val="48"/>
-          <w:u w:val="single"/>
-        </w:rPr>
-        <w:t xml:space="preserve">Items Received</w:t>
       </w:r>
       <w:r>
         <w:rPr>
@@ -153,12 +145,6 @@
               <w:rPr>
                 <w:sz w:val="36"/>
               </w:rPr>
-              <w:t>Workstations</w:t>
-            </w:r>
-            <w:r>
-              <w:rPr>
-                <w:sz w:val="36"/>
-              </w:rPr>
               <w:fldChar w:fldCharType="end"/>
             </w:r>
           </w:p>
@@ -225,12 +211,6 @@
               <w:rPr>
                 <w:sz w:val="36"/>
               </w:rPr>
-              <w:t xml:space="preserve">Andrew Elmendorf</w:t>
-            </w:r>
-            <w:r>
-              <w:rPr>
-                <w:sz w:val="36"/>
-              </w:rPr>
               <w:fldChar w:fldCharType="end"/>
             </w:r>
           </w:p>
@@ -292,12 +272,6 @@
                 <w:sz w:val="36"/>
               </w:rPr>
               <w:fldChar w:fldCharType="separate"/>
-            </w:r>
-            <w:r>
-              <w:rPr>
-                <w:sz w:val="36"/>
-              </w:rPr>
-              <w:t>PR</w:t>
             </w:r>
             <w:r>
               <w:rPr>
@@ -427,35 +401,7 @@
                 <w:b w:val="1"/>
                 <w:sz w:val="28"/>
               </w:rPr>
-              <w:fldChar w:fldCharType="begin"/>
-            </w:r>
-            <w:r>
-              <w:rPr>
-                <w:b w:val="1"/>
-                <w:sz w:val="28"/>
-              </w:rPr>
-              <w:instrText xml:space="preserve">MERGEFIELD "Item1"</w:instrText>
-            </w:r>
-            <w:r>
-              <w:rPr>
-                <w:b w:val="1"/>
-                <w:sz w:val="28"/>
-              </w:rPr>
-              <w:fldChar w:fldCharType="separate"/>
-            </w:r>
-            <w:r>
-              <w:rPr>
-                <w:b w:val="1"/>
-                <w:sz w:val="28"/>
-              </w:rPr>
-              <w:t xml:space="preserve">Star tech 4 port video splitter/546287str</w:t>
-            </w:r>
-            <w:r>
-              <w:rPr>
-                <w:b w:val="1"/>
-                <w:sz w:val="28"/>
-              </w:rPr>
-              <w:fldChar w:fldCharType="end"/>
+              <w:t>Item</w:t>
             </w:r>
           </w:p>
         </w:tc>
@@ -476,28 +422,7 @@
                 <w:b w:val="1"/>
                 <w:sz w:val="28"/>
               </w:rPr>
-              <w:fldChar w:fldCharType="begin"/>
-            </w:r>
-            <w:r>
-              <w:rPr>
-                <w:b w:val="1"/>
-                <w:sz w:val="28"/>
-              </w:rPr>
-              <w:instrText xml:space="preserve">MERGEFIELD "Item1L"</w:instrText>
-            </w:r>
-            <w:r>
-              <w:rPr>
-                <w:b w:val="1"/>
-                <w:sz w:val="28"/>
-              </w:rPr>
-              <w:fldChar w:fldCharType="separate"/>
-            </w:r>
-            <w:r>
-              <w:rPr>
-                <w:b w:val="1"/>
-                <w:sz w:val="28"/>
-              </w:rPr>
-              <w:fldChar w:fldCharType="end"/>
+              <w:t>Location</w:t>
             </w:r>
           </w:p>
         </w:tc>
@@ -518,35 +443,7 @@
                 <w:b w:val="1"/>
                 <w:sz w:val="28"/>
               </w:rPr>
-              <w:fldChar w:fldCharType="begin"/>
-            </w:r>
-            <w:r>
-              <w:rPr>
-                <w:b w:val="1"/>
-                <w:sz w:val="28"/>
-              </w:rPr>
-              <w:instrText xml:space="preserve">MERGEFIELD "Item1R"</w:instrText>
-            </w:r>
-            <w:r>
-              <w:rPr>
-                <w:b w:val="1"/>
-                <w:sz w:val="28"/>
-              </w:rPr>
-              <w:fldChar w:fldCharType="separate"/>
-            </w:r>
-            <w:r>
-              <w:rPr>
-                <w:b w:val="1"/>
-                <w:sz w:val="28"/>
-              </w:rPr>
-              <w:t xml:space="preserve">Not Received</w:t>
-            </w:r>
-            <w:r>
-              <w:rPr>
-                <w:b w:val="1"/>
-                <w:sz w:val="28"/>
-              </w:rPr>
-              <w:fldChar w:fldCharType="end"/>
+              <w:t>Received?</w:t>
             </w:r>
           </w:p>
         </w:tc>
@@ -576,21 +473,14 @@
                 <w:b w:val="1"/>
                 <w:sz w:val="28"/>
               </w:rPr>
-              <w:instrText xml:space="preserve">MERGEFIELD "Item2"</w:instrText>
-            </w:r>
-            <w:r>
-              <w:rPr>
-                <w:b w:val="1"/>
-                <w:sz w:val="28"/>
-              </w:rPr>
-              <w:fldChar w:fldCharType="separate"/>
-            </w:r>
-            <w:r>
-              <w:rPr>
-                <w:b w:val="1"/>
-                <w:sz w:val="28"/>
-              </w:rPr>
-              <w:t xml:space="preserve">Logitech Mouse/Keyboard Combo/mk432</w:t>
+              <w:instrText xml:space="preserve">MERGEFIELD "Item1"</w:instrText>
+            </w:r>
+            <w:r>
+              <w:rPr>
+                <w:b w:val="1"/>
+                <w:sz w:val="28"/>
+              </w:rPr>
+              <w:fldChar w:fldCharType="separate"/>
             </w:r>
             <w:r>
               <w:rPr>
@@ -625,7 +515,7 @@
                 <w:b w:val="1"/>
                 <w:sz w:val="28"/>
               </w:rPr>
-              <w:instrText xml:space="preserve">MERGEFIELD "Item2L"</w:instrText>
+              <w:instrText xml:space="preserve">MERGEFIELD "Item1L"</w:instrText>
             </w:r>
             <w:r>
               <w:rPr>
@@ -667,21 +557,14 @@
                 <w:b w:val="1"/>
                 <w:sz w:val="28"/>
               </w:rPr>
-              <w:instrText xml:space="preserve">MERGEFIELD "Item2R"</w:instrText>
-            </w:r>
-            <w:r>
-              <w:rPr>
-                <w:b w:val="1"/>
-                <w:sz w:val="28"/>
-              </w:rPr>
-              <w:fldChar w:fldCharType="separate"/>
-            </w:r>
-            <w:r>
-              <w:rPr>
-                <w:b w:val="1"/>
-                <w:sz w:val="28"/>
-              </w:rPr>
-              <w:t xml:space="preserve">Not Received</w:t>
+              <w:instrText xml:space="preserve">MERGEFIELD "Item1R"</w:instrText>
+            </w:r>
+            <w:r>
+              <w:rPr>
+                <w:b w:val="1"/>
+                <w:sz w:val="28"/>
+              </w:rPr>
+              <w:fldChar w:fldCharType="separate"/>
             </w:r>
             <w:r>
               <w:rPr>
@@ -718,21 +601,14 @@
                 <w:b w:val="1"/>
                 <w:sz w:val="28"/>
               </w:rPr>
-              <w:instrText xml:space="preserve">MERGEFIELD "Item3"</w:instrText>
-            </w:r>
-            <w:r>
-              <w:rPr>
-                <w:b w:val="1"/>
-                <w:sz w:val="28"/>
-              </w:rPr>
-              <w:fldChar w:fldCharType="separate"/>
-            </w:r>
-            <w:r>
-              <w:rPr>
-                <w:b w:val="1"/>
-                <w:sz w:val="28"/>
-              </w:rPr>
-              <w:t xml:space="preserve">Intel I7 546214 mini pc</w:t>
+              <w:instrText xml:space="preserve">MERGEFIELD "Item2"</w:instrText>
+            </w:r>
+            <w:r>
+              <w:rPr>
+                <w:b w:val="1"/>
+                <w:sz w:val="28"/>
+              </w:rPr>
+              <w:fldChar w:fldCharType="separate"/>
             </w:r>
             <w:r>
               <w:rPr>
@@ -767,7 +643,7 @@
                 <w:b w:val="1"/>
                 <w:sz w:val="28"/>
               </w:rPr>
-              <w:instrText xml:space="preserve">MERGEFIELD "Item3L"</w:instrText>
+              <w:instrText xml:space="preserve">MERGEFIELD "Item2L"</w:instrText>
             </w:r>
             <w:r>
               <w:rPr>
@@ -809,21 +685,14 @@
                 <w:b w:val="1"/>
                 <w:sz w:val="28"/>
               </w:rPr>
-              <w:instrText xml:space="preserve">MERGEFIELD "Item3R"</w:instrText>
-            </w:r>
-            <w:r>
-              <w:rPr>
-                <w:b w:val="1"/>
-                <w:sz w:val="28"/>
-              </w:rPr>
-              <w:fldChar w:fldCharType="separate"/>
-            </w:r>
-            <w:r>
-              <w:rPr>
-                <w:b w:val="1"/>
-                <w:sz w:val="28"/>
-              </w:rPr>
-              <w:t xml:space="preserve">Not Received</w:t>
+              <w:instrText xml:space="preserve">MERGEFIELD "Item2R"</w:instrText>
+            </w:r>
+            <w:r>
+              <w:rPr>
+                <w:b w:val="1"/>
+                <w:sz w:val="28"/>
+              </w:rPr>
+              <w:fldChar w:fldCharType="separate"/>
             </w:r>
             <w:r>
               <w:rPr>
@@ -860,6 +729,134 @@
                 <w:b w:val="1"/>
                 <w:sz w:val="28"/>
               </w:rPr>
+              <w:instrText xml:space="preserve">MERGEFIELD "Item3"</w:instrText>
+            </w:r>
+            <w:r>
+              <w:rPr>
+                <w:b w:val="1"/>
+                <w:sz w:val="28"/>
+              </w:rPr>
+              <w:fldChar w:fldCharType="separate"/>
+            </w:r>
+            <w:r>
+              <w:rPr>
+                <w:b w:val="1"/>
+                <w:sz w:val="28"/>
+              </w:rPr>
+              <w:fldChar w:fldCharType="end"/>
+            </w:r>
+          </w:p>
+        </w:tc>
+        <w:tc>
+          <w:tcPr>
+            <w:tcW w:w="3707" w:type="dxa"/>
+          </w:tcPr>
+          <w:p>
+            <w:pPr>
+              <w:pStyle w:val="P0"/>
+              <w:rPr>
+                <w:b w:val="1"/>
+                <w:sz w:val="28"/>
+              </w:rPr>
+            </w:pPr>
+            <w:r>
+              <w:rPr>
+                <w:b w:val="1"/>
+                <w:sz w:val="28"/>
+              </w:rPr>
+              <w:fldChar w:fldCharType="begin"/>
+            </w:r>
+            <w:r>
+              <w:rPr>
+                <w:b w:val="1"/>
+                <w:sz w:val="28"/>
+              </w:rPr>
+              <w:instrText xml:space="preserve">MERGEFIELD "Item3L"</w:instrText>
+            </w:r>
+            <w:r>
+              <w:rPr>
+                <w:b w:val="1"/>
+                <w:sz w:val="28"/>
+              </w:rPr>
+              <w:fldChar w:fldCharType="separate"/>
+            </w:r>
+            <w:r>
+              <w:rPr>
+                <w:b w:val="1"/>
+                <w:sz w:val="28"/>
+              </w:rPr>
+              <w:fldChar w:fldCharType="end"/>
+            </w:r>
+          </w:p>
+        </w:tc>
+        <w:tc>
+          <w:tcPr>
+            <w:tcW w:w="1882" w:type="dxa"/>
+          </w:tcPr>
+          <w:p>
+            <w:pPr>
+              <w:pStyle w:val="P0"/>
+              <w:rPr>
+                <w:b w:val="1"/>
+                <w:sz w:val="28"/>
+              </w:rPr>
+            </w:pPr>
+            <w:r>
+              <w:rPr>
+                <w:b w:val="1"/>
+                <w:sz w:val="28"/>
+              </w:rPr>
+              <w:fldChar w:fldCharType="begin"/>
+            </w:r>
+            <w:r>
+              <w:rPr>
+                <w:b w:val="1"/>
+                <w:sz w:val="28"/>
+              </w:rPr>
+              <w:instrText xml:space="preserve">MERGEFIELD "Item3R"</w:instrText>
+            </w:r>
+            <w:r>
+              <w:rPr>
+                <w:b w:val="1"/>
+                <w:sz w:val="28"/>
+              </w:rPr>
+              <w:fldChar w:fldCharType="separate"/>
+            </w:r>
+            <w:r>
+              <w:rPr>
+                <w:b w:val="1"/>
+                <w:sz w:val="28"/>
+              </w:rPr>
+              <w:fldChar w:fldCharType="end"/>
+            </w:r>
+          </w:p>
+        </w:tc>
+      </w:tr>
+      <w:tr>
+        <w:tc>
+          <w:tcPr>
+            <w:tcW w:w="3771" w:type="dxa"/>
+          </w:tcPr>
+          <w:p>
+            <w:pPr>
+              <w:pStyle w:val="P0"/>
+              <w:rPr>
+                <w:b w:val="1"/>
+                <w:sz w:val="28"/>
+              </w:rPr>
+            </w:pPr>
+            <w:r>
+              <w:rPr>
+                <w:b w:val="1"/>
+                <w:sz w:val="28"/>
+              </w:rPr>
+              <w:fldChar w:fldCharType="begin"/>
+            </w:r>
+            <w:r>
+              <w:rPr>
+                <w:b w:val="1"/>
+                <w:sz w:val="28"/>
+              </w:rPr>
               <w:instrText xml:space="preserve">MERGEFIELD "Item4"</w:instrText>
             </w:r>
             <w:r>
@@ -874,13 +871,6 @@
                 <w:b w:val="1"/>
                 <w:sz w:val="28"/>
               </w:rPr>
-              <w:t>Monitors</w:t>
-            </w:r>
-            <w:r>
-              <w:rPr>
-                <w:b w:val="1"/>
-                <w:sz w:val="28"/>
-              </w:rPr>
               <w:fldChar w:fldCharType="end"/>
             </w:r>
           </w:p>
@@ -959,13 +949,6 @@
                 <w:sz w:val="28"/>
               </w:rPr>
               <w:fldChar w:fldCharType="separate"/>
-            </w:r>
-            <w:r>
-              <w:rPr>
-                <w:b w:val="1"/>
-                <w:sz w:val="28"/>
-              </w:rPr>
-              <w:t xml:space="preserve">Not Received</w:t>
             </w:r>
             <w:r>
               <w:rPr>

</xml_diff>